<commit_message>
Clients room modelled and imported
</commit_message>
<xml_diff>
--- a/Modelling for a client.docx
+++ b/Modelling for a client.docx
@@ -15,6 +15,8 @@
         </w:rPr>
         <w:t>Modelling for a client</w:t>
       </w:r>
+      <w:bookmarkStart w:id="0" w:name="_GoBack"/>
+      <w:bookmarkEnd w:id="0"/>
     </w:p>
     <w:p/>
     <w:p>
@@ -78,12 +80,18 @@
     </w:p>
     <w:p>
       <w:r>
-        <w:t>Collecting correct from the client is vital to provide a suita</w:t>
-      </w:r>
-      <w:bookmarkStart w:id="0" w:name="_GoBack"/>
-      <w:bookmarkEnd w:id="0"/>
-      <w:r>
-        <w:t>ble result.</w:t>
+        <w:t>Collecting correct from the client is vital to provide a suitable result.</w:t>
+      </w:r>
+      <w:r>
+        <w:t xml:space="preserve"> </w:t>
+      </w:r>
+      <w:proofErr w:type="gramStart"/>
+      <w:r>
+        <w:t>Thus</w:t>
+      </w:r>
+      <w:proofErr w:type="gramEnd"/>
+      <w:r>
+        <w:t xml:space="preserve"> I am using a written questionnaire to get specific answer from basic questions then performing an interview to extract primary information straight from the client. </w:t>
       </w:r>
     </w:p>
     <w:sectPr>

</xml_diff>